<commit_message>
Extra lines to readme.
</commit_message>
<xml_diff>
--- a/execution_report/execution_report.docx
+++ b/execution_report/execution_report.docx
@@ -2,6 +2,57 @@
 <file path=word/document.xml><?xml version="1.0" encoding="utf-8"?>
 <w:document xmlns:wpc="http://schemas.microsoft.com/office/word/2010/wordprocessingCanvas" xmlns:mc="http://schemas.openxmlformats.org/markup-compatibility/2006" xmlns:o="urn:schemas-microsoft-com:office:office" xmlns:r="http://schemas.openxmlformats.org/officeDocument/2006/relationships" xmlns:m="http://schemas.openxmlformats.org/officeDocument/2006/math" xmlns:v="urn:schemas-microsoft-com:vml" xmlns:wp14="http://schemas.microsoft.com/office/word/2010/wordprocessingDrawing" xmlns:wp="http://schemas.openxmlformats.org/drawingml/2006/wordprocessingDrawing" xmlns:w10="urn:schemas-microsoft-com:office:word" xmlns:w="http://schemas.openxmlformats.org/wordprocessingml/2006/main" xmlns:w14="http://schemas.microsoft.com/office/word/2010/wordml" xmlns:wpg="http://schemas.microsoft.com/office/word/2010/wordprocessingGroup" xmlns:wpi="http://schemas.microsoft.com/office/word/2010/wordprocessingInk" xmlns:wne="http://schemas.microsoft.com/office/word/2006/wordml" xmlns:wps="http://schemas.microsoft.com/office/word/2010/wordprocessingShape" mc:Ignorable="w14 wp14">
   <w:body>
+    <w:p>
+      <w:proofErr w:type="spellStart"/>
+      <w:r>
+        <w:t>Luccas</w:t>
+      </w:r>
+      <w:proofErr w:type="spellEnd"/>
+      <w:r>
+        <w:t xml:space="preserve"> </w:t>
+      </w:r>
+      <w:proofErr w:type="spellStart"/>
+      <w:r>
+        <w:t>Zulliane</w:t>
+      </w:r>
+      <w:proofErr w:type="spellEnd"/>
+      <w:r>
+        <w:t xml:space="preserve"> Marchetti da Silva</w:t>
+      </w:r>
+    </w:p>
+    <w:p>
+      <w:r>
+        <w:t>C</w:t>
+      </w:r>
+      <w:r>
+        <w:t>amila Lima de Oliveira</w:t>
+      </w:r>
+    </w:p>
+    <w:p>
+      <w:r>
+        <w:t>Alexandra Evangelista</w:t>
+      </w:r>
+    </w:p>
+    <w:p>
+      <w:r>
+        <w:t xml:space="preserve">Felipe </w:t>
+      </w:r>
+      <w:proofErr w:type="spellStart"/>
+      <w:r>
+        <w:t>Cannas</w:t>
+      </w:r>
+      <w:proofErr w:type="spellEnd"/>
+    </w:p>
+    <w:p>
+      <w:r>
+        <w:t xml:space="preserve">Diego </w:t>
+      </w:r>
+      <w:bookmarkStart w:id="0" w:name="_GoBack"/>
+      <w:bookmarkEnd w:id="0"/>
+      <w:r>
+        <w:t>Carvalho</w:t>
+      </w:r>
+    </w:p>
     <w:p>
       <w:pPr>
         <w:pStyle w:val="Heading1"/>
@@ -292,6 +343,7 @@
           <w:noProof/>
           <w:lang w:eastAsia="pt-BR"/>
         </w:rPr>
+        <w:lastRenderedPageBreak/>
         <w:drawing>
           <wp:inline distT="0" distB="0" distL="0" distR="0" wp14:anchorId="5BCD2B15" wp14:editId="68FAABA7">
             <wp:extent cx="2221421" cy="2187245"/>
@@ -334,7 +386,6 @@
         <w:jc w:val="both"/>
       </w:pPr>
       <w:r>
-        <w:lastRenderedPageBreak/>
         <w:t>Semelhantemente, os logs de execução de código são armazenados na pasta mostrada abaixo, cuja alimentação da rodada atual do código dentro do contêiner.</w:t>
       </w:r>
     </w:p>
@@ -461,6 +512,7 @@
           <w:noProof/>
           <w:lang w:eastAsia="pt-BR"/>
         </w:rPr>
+        <w:lastRenderedPageBreak/>
         <w:drawing>
           <wp:inline distT="0" distB="0" distL="0" distR="0" wp14:anchorId="1D32C385" wp14:editId="01F2379C">
             <wp:extent cx="5731510" cy="2548562"/>
@@ -523,7 +575,6 @@
           <w:noProof/>
           <w:lang w:eastAsia="pt-BR"/>
         </w:rPr>
-        <w:lastRenderedPageBreak/>
         <w:drawing>
           <wp:inline distT="0" distB="0" distL="0" distR="0" wp14:anchorId="478704AC" wp14:editId="75330DA1">
             <wp:extent cx="5731510" cy="3578520"/>
@@ -621,7 +672,13 @@
       </w:r>
       <w:proofErr w:type="spellEnd"/>
       <w:r>
-        <w:t xml:space="preserve"> e também irá fazer o </w:t>
+        <w:t xml:space="preserve"> e também </w:t>
+      </w:r>
+      <w:r>
+        <w:t>fará</w:t>
+      </w:r>
+      <w:r>
+        <w:t xml:space="preserve"> o </w:t>
       </w:r>
       <w:proofErr w:type="spellStart"/>
       <w:r>
@@ -655,8 +712,6 @@
       <w:r>
         <w:t xml:space="preserve"> no </w:t>
       </w:r>
-      <w:bookmarkStart w:id="0" w:name="_GoBack"/>
-      <w:bookmarkEnd w:id="0"/>
       <w:proofErr w:type="spellStart"/>
       <w:r>
         <w:t>Docker</w:t>
@@ -666,6 +721,304 @@
         <w:t xml:space="preserve"> Hub.</w:t>
       </w:r>
     </w:p>
+    <w:p>
+      <w:r>
+        <w:t xml:space="preserve">O workflow de avalição do código usando </w:t>
+      </w:r>
+      <w:proofErr w:type="spellStart"/>
+      <w:r>
+        <w:rPr>
+          <w:i/>
+        </w:rPr>
+        <w:t>pylint</w:t>
+      </w:r>
+      <w:proofErr w:type="spellEnd"/>
+      <w:r>
+        <w:t xml:space="preserve"> permite obter os resultados da imagem abaixo:</w:t>
+      </w:r>
+    </w:p>
+    <w:p>
+      <w:r>
+        <w:rPr>
+          <w:noProof/>
+          <w:lang w:eastAsia="pt-BR"/>
+        </w:rPr>
+        <w:lastRenderedPageBreak/>
+        <w:drawing>
+          <wp:inline distT="0" distB="0" distL="0" distR="0" wp14:anchorId="2B5BA241" wp14:editId="5CA8E376">
+            <wp:extent cx="5731510" cy="4365378"/>
+            <wp:effectExtent l="0" t="0" r="2540" b="0"/>
+            <wp:docPr id="9" name="Picture 9"/>
+            <wp:cNvGraphicFramePr>
+              <a:graphicFrameLocks xmlns:a="http://schemas.openxmlformats.org/drawingml/2006/main" noChangeAspect="1"/>
+            </wp:cNvGraphicFramePr>
+            <a:graphic xmlns:a="http://schemas.openxmlformats.org/drawingml/2006/main">
+              <a:graphicData uri="http://schemas.openxmlformats.org/drawingml/2006/picture">
+                <pic:pic xmlns:pic="http://schemas.openxmlformats.org/drawingml/2006/picture">
+                  <pic:nvPicPr>
+                    <pic:cNvPr id="0" name=""/>
+                    <pic:cNvPicPr/>
+                  </pic:nvPicPr>
+                  <pic:blipFill>
+                    <a:blip r:embed="rId13"/>
+                    <a:stretch>
+                      <a:fillRect/>
+                    </a:stretch>
+                  </pic:blipFill>
+                  <pic:spPr>
+                    <a:xfrm>
+                      <a:off x="0" y="0"/>
+                      <a:ext cx="5731510" cy="4365378"/>
+                    </a:xfrm>
+                    <a:prstGeom prst="rect">
+                      <a:avLst/>
+                    </a:prstGeom>
+                  </pic:spPr>
+                </pic:pic>
+              </a:graphicData>
+            </a:graphic>
+          </wp:inline>
+        </w:drawing>
+      </w:r>
+    </w:p>
+    <w:p>
+      <w:r>
+        <w:t xml:space="preserve">O </w:t>
+      </w:r>
+      <w:proofErr w:type="spellStart"/>
+      <w:r>
+        <w:t>job</w:t>
+      </w:r>
+      <w:proofErr w:type="spellEnd"/>
+      <w:r>
+        <w:t xml:space="preserve"> </w:t>
+      </w:r>
+      <w:proofErr w:type="spellStart"/>
+      <w:r>
+        <w:t>push</w:t>
+      </w:r>
+      <w:proofErr w:type="spellEnd"/>
+      <w:r>
+        <w:t xml:space="preserve"> permite que as credenciais armazenadas no </w:t>
+      </w:r>
+      <w:proofErr w:type="spellStart"/>
+      <w:r>
+        <w:t>github</w:t>
+      </w:r>
+      <w:proofErr w:type="spellEnd"/>
+      <w:r>
+        <w:t xml:space="preserve"> como </w:t>
+      </w:r>
+      <w:proofErr w:type="spellStart"/>
+      <w:r>
+        <w:t>secrets</w:t>
+      </w:r>
+      <w:proofErr w:type="spellEnd"/>
+      <w:r>
+        <w:t xml:space="preserve"> sejam usadas para </w:t>
+      </w:r>
+      <w:proofErr w:type="spellStart"/>
+      <w:r>
+        <w:t>logar</w:t>
+      </w:r>
+      <w:proofErr w:type="spellEnd"/>
+      <w:r>
+        <w:t xml:space="preserve"> no </w:t>
+      </w:r>
+      <w:proofErr w:type="spellStart"/>
+      <w:proofErr w:type="gramStart"/>
+      <w:r>
+        <w:t>DockerHub</w:t>
+      </w:r>
+      <w:proofErr w:type="spellEnd"/>
+      <w:proofErr w:type="gramEnd"/>
+      <w:r>
+        <w:t xml:space="preserve"> e adicionalmente façam o </w:t>
+      </w:r>
+      <w:proofErr w:type="spellStart"/>
+      <w:r>
+        <w:t>push</w:t>
+      </w:r>
+      <w:proofErr w:type="spellEnd"/>
+      <w:r>
+        <w:t xml:space="preserve"> das imagens nos repositórios específicos:</w:t>
+      </w:r>
+    </w:p>
+    <w:p>
+      <w:r>
+        <w:rPr>
+          <w:noProof/>
+          <w:lang w:eastAsia="pt-BR"/>
+        </w:rPr>
+        <w:lastRenderedPageBreak/>
+        <w:drawing>
+          <wp:inline distT="0" distB="0" distL="0" distR="0" wp14:anchorId="6766701D" wp14:editId="5FE7ECB6">
+            <wp:extent cx="5731510" cy="3985260"/>
+            <wp:effectExtent l="0" t="0" r="2540" b="0"/>
+            <wp:docPr id="13" name="Picture 13"/>
+            <wp:cNvGraphicFramePr>
+              <a:graphicFrameLocks xmlns:a="http://schemas.openxmlformats.org/drawingml/2006/main" noChangeAspect="1"/>
+            </wp:cNvGraphicFramePr>
+            <a:graphic xmlns:a="http://schemas.openxmlformats.org/drawingml/2006/main">
+              <a:graphicData uri="http://schemas.openxmlformats.org/drawingml/2006/picture">
+                <pic:pic xmlns:pic="http://schemas.openxmlformats.org/drawingml/2006/picture">
+                  <pic:nvPicPr>
+                    <pic:cNvPr id="0" name=""/>
+                    <pic:cNvPicPr/>
+                  </pic:nvPicPr>
+                  <pic:blipFill>
+                    <a:blip r:embed="rId14"/>
+                    <a:stretch>
+                      <a:fillRect/>
+                    </a:stretch>
+                  </pic:blipFill>
+                  <pic:spPr>
+                    <a:xfrm>
+                      <a:off x="0" y="0"/>
+                      <a:ext cx="5731510" cy="3985260"/>
+                    </a:xfrm>
+                    <a:prstGeom prst="rect">
+                      <a:avLst/>
+                    </a:prstGeom>
+                  </pic:spPr>
+                </pic:pic>
+              </a:graphicData>
+            </a:graphic>
+          </wp:inline>
+        </w:drawing>
+      </w:r>
+    </w:p>
+    <w:p>
+      <w:r>
+        <w:rPr>
+          <w:noProof/>
+          <w:lang w:eastAsia="pt-BR"/>
+        </w:rPr>
+        <w:drawing>
+          <wp:inline distT="0" distB="0" distL="0" distR="0" wp14:anchorId="02603048" wp14:editId="7ADEA831">
+            <wp:extent cx="5731510" cy="2088082"/>
+            <wp:effectExtent l="0" t="0" r="2540" b="7620"/>
+            <wp:docPr id="10" name="Picture 10"/>
+            <wp:cNvGraphicFramePr>
+              <a:graphicFrameLocks xmlns:a="http://schemas.openxmlformats.org/drawingml/2006/main" noChangeAspect="1"/>
+            </wp:cNvGraphicFramePr>
+            <a:graphic xmlns:a="http://schemas.openxmlformats.org/drawingml/2006/main">
+              <a:graphicData uri="http://schemas.openxmlformats.org/drawingml/2006/picture">
+                <pic:pic xmlns:pic="http://schemas.openxmlformats.org/drawingml/2006/picture">
+                  <pic:nvPicPr>
+                    <pic:cNvPr id="0" name=""/>
+                    <pic:cNvPicPr/>
+                  </pic:nvPicPr>
+                  <pic:blipFill>
+                    <a:blip r:embed="rId15"/>
+                    <a:stretch>
+                      <a:fillRect/>
+                    </a:stretch>
+                  </pic:blipFill>
+                  <pic:spPr>
+                    <a:xfrm>
+                      <a:off x="0" y="0"/>
+                      <a:ext cx="5731510" cy="2088082"/>
+                    </a:xfrm>
+                    <a:prstGeom prst="rect">
+                      <a:avLst/>
+                    </a:prstGeom>
+                  </pic:spPr>
+                </pic:pic>
+              </a:graphicData>
+            </a:graphic>
+          </wp:inline>
+        </w:drawing>
+      </w:r>
+    </w:p>
+    <w:p>
+      <w:r>
+        <w:rPr>
+          <w:noProof/>
+          <w:lang w:eastAsia="pt-BR"/>
+        </w:rPr>
+        <w:lastRenderedPageBreak/>
+        <w:drawing>
+          <wp:inline distT="0" distB="0" distL="0" distR="0" wp14:anchorId="19AE8497" wp14:editId="36CBE96B">
+            <wp:extent cx="5731510" cy="3729156"/>
+            <wp:effectExtent l="0" t="0" r="2540" b="5080"/>
+            <wp:docPr id="11" name="Picture 11"/>
+            <wp:cNvGraphicFramePr>
+              <a:graphicFrameLocks xmlns:a="http://schemas.openxmlformats.org/drawingml/2006/main" noChangeAspect="1"/>
+            </wp:cNvGraphicFramePr>
+            <a:graphic xmlns:a="http://schemas.openxmlformats.org/drawingml/2006/main">
+              <a:graphicData uri="http://schemas.openxmlformats.org/drawingml/2006/picture">
+                <pic:pic xmlns:pic="http://schemas.openxmlformats.org/drawingml/2006/picture">
+                  <pic:nvPicPr>
+                    <pic:cNvPr id="0" name=""/>
+                    <pic:cNvPicPr/>
+                  </pic:nvPicPr>
+                  <pic:blipFill>
+                    <a:blip r:embed="rId16"/>
+                    <a:stretch>
+                      <a:fillRect/>
+                    </a:stretch>
+                  </pic:blipFill>
+                  <pic:spPr>
+                    <a:xfrm>
+                      <a:off x="0" y="0"/>
+                      <a:ext cx="5731510" cy="3729156"/>
+                    </a:xfrm>
+                    <a:prstGeom prst="rect">
+                      <a:avLst/>
+                    </a:prstGeom>
+                  </pic:spPr>
+                </pic:pic>
+              </a:graphicData>
+            </a:graphic>
+          </wp:inline>
+        </w:drawing>
+      </w:r>
+    </w:p>
+    <w:p>
+      <w:r>
+        <w:rPr>
+          <w:noProof/>
+          <w:lang w:eastAsia="pt-BR"/>
+        </w:rPr>
+        <w:drawing>
+          <wp:inline distT="0" distB="0" distL="0" distR="0" wp14:anchorId="6A798E0B" wp14:editId="76334152">
+            <wp:extent cx="5731510" cy="3833866"/>
+            <wp:effectExtent l="0" t="0" r="2540" b="0"/>
+            <wp:docPr id="12" name="Picture 12"/>
+            <wp:cNvGraphicFramePr>
+              <a:graphicFrameLocks xmlns:a="http://schemas.openxmlformats.org/drawingml/2006/main" noChangeAspect="1"/>
+            </wp:cNvGraphicFramePr>
+            <a:graphic xmlns:a="http://schemas.openxmlformats.org/drawingml/2006/main">
+              <a:graphicData uri="http://schemas.openxmlformats.org/drawingml/2006/picture">
+                <pic:pic xmlns:pic="http://schemas.openxmlformats.org/drawingml/2006/picture">
+                  <pic:nvPicPr>
+                    <pic:cNvPr id="0" name=""/>
+                    <pic:cNvPicPr/>
+                  </pic:nvPicPr>
+                  <pic:blipFill>
+                    <a:blip r:embed="rId17"/>
+                    <a:stretch>
+                      <a:fillRect/>
+                    </a:stretch>
+                  </pic:blipFill>
+                  <pic:spPr>
+                    <a:xfrm>
+                      <a:off x="0" y="0"/>
+                      <a:ext cx="5731510" cy="3833866"/>
+                    </a:xfrm>
+                    <a:prstGeom prst="rect">
+                      <a:avLst/>
+                    </a:prstGeom>
+                  </pic:spPr>
+                </pic:pic>
+              </a:graphicData>
+            </a:graphic>
+          </wp:inline>
+        </w:drawing>
+      </w:r>
+    </w:p>
+    <w:p/>
     <w:sectPr>
       <w:pgSz w:w="11906" w:h="16838"/>
       <w:pgMar w:top="1440" w:right="1440" w:bottom="1440" w:left="1440" w:header="720" w:footer="720" w:gutter="0"/>

</xml_diff>

<commit_message>
:sparkles: feat: Terminate project description.
</commit_message>
<xml_diff>
--- a/execution_report/execution_report.docx
+++ b/execution_report/execution_report.docx
@@ -45,49 +45,36 @@
     </w:p>
     <w:p>
       <w:r>
-        <w:t xml:space="preserve">Diego </w:t>
+        <w:t>Diego Carvalho</w:t>
+      </w:r>
+    </w:p>
+    <w:p>
+      <w:r>
+        <w:t xml:space="preserve">Link do repositório: </w:t>
+      </w:r>
+      <w:proofErr w:type="gramStart"/>
+      <w:r>
+        <w:t>https</w:t>
+      </w:r>
+      <w:proofErr w:type="gramEnd"/>
+      <w:r>
+        <w:t>://github.com/luccas-zulliane-impacta/mba-impacta-dev-ops.git</w:t>
       </w:r>
       <w:bookmarkStart w:id="0" w:name="_GoBack"/>
       <w:bookmarkEnd w:id="0"/>
-      <w:r>
-        <w:t>Carvalho</w:t>
-      </w:r>
     </w:p>
     <w:p>
       <w:pPr>
         <w:pStyle w:val="Heading1"/>
-        <w:rPr>
-          <w:lang w:val="en-US"/>
-        </w:rPr>
-      </w:pPr>
-      <w:proofErr w:type="spellStart"/>
-      <w:r>
-        <w:rPr>
-          <w:lang w:val="en-US"/>
-        </w:rPr>
-        <w:t>Execução</w:t>
-      </w:r>
-      <w:proofErr w:type="spellEnd"/>
-      <w:r>
-        <w:rPr>
-          <w:lang w:val="en-US"/>
-        </w:rPr>
-        <w:t xml:space="preserve"> do </w:t>
-      </w:r>
-      <w:proofErr w:type="spellStart"/>
-      <w:r>
-        <w:rPr>
-          <w:lang w:val="en-US"/>
-        </w:rPr>
-        <w:t>docker</w:t>
-      </w:r>
-      <w:proofErr w:type="spellEnd"/>
-      <w:r>
-        <w:rPr>
-          <w:lang w:val="en-US"/>
-        </w:rPr>
-        <w:t>-compose</w:t>
-      </w:r>
+      </w:pPr>
+      <w:r>
+        <w:t xml:space="preserve">Execução do </w:t>
+      </w:r>
+      <w:proofErr w:type="spellStart"/>
+      <w:r>
+        <w:t>docker-compose</w:t>
+      </w:r>
+      <w:proofErr w:type="spellEnd"/>
     </w:p>
     <w:p>
       <w:pPr>
@@ -1018,7 +1005,13 @@
         </w:drawing>
       </w:r>
     </w:p>
-    <w:p/>
+    <w:p>
+      <w:pPr>
+        <w:rPr>
+          <w:lang w:val="en-US"/>
+        </w:rPr>
+      </w:pPr>
+    </w:p>
     <w:sectPr>
       <w:pgSz w:w="11906" w:h="16838"/>
       <w:pgMar w:top="1440" w:right="1440" w:bottom="1440" w:left="1440" w:header="720" w:footer="720" w:gutter="0"/>

</xml_diff>